<commit_message>
mise à jour doc itération3
</commit_message>
<xml_diff>
--- a/Personnel/Documentations  et Freemind/Itération 3.docx
+++ b/Personnel/Documentations  et Freemind/Itération 3.docx
@@ -195,10 +195,7 @@
       </w:pPr>
       <w:r>
         <w:lastRenderedPageBreak/>
-        <w:t>Veuillez</w:t>
-      </w:r>
-      <w:r>
-        <w:t xml:space="preserve"> à faire ces manipulations dans l’onglet package explorer </w:t>
+        <w:t xml:space="preserve">Veuillez à faire ces manipulations dans l’onglet package explorer </w:t>
       </w:r>
     </w:p>
     <w:p/>
@@ -547,12 +544,6 @@
         </w:drawing>
       </w:r>
     </w:p>
-    <w:p/>
-    <w:p/>
-    <w:p/>
-    <w:p/>
-    <w:p/>
-    <w:p/>
     <w:p>
       <w:pPr>
         <w:pStyle w:val="Paragraphedeliste"/>
@@ -905,8 +896,9 @@
       </w:r>
     </w:p>
     <w:p>
-      <w:bookmarkStart w:id="0" w:name="_GoBack"/>
-      <w:bookmarkEnd w:id="0"/>
+      <w:pPr>
+        <w:ind w:left="360"/>
+      </w:pPr>
       <w:r>
         <w:rPr>
           <w:noProof/>
@@ -970,6 +962,344 @@
         </w:drawing>
       </w:r>
     </w:p>
+    <w:p>
+      <w:pPr>
+        <w:pStyle w:val="Paragraphedeliste"/>
+        <w:numPr>
+          <w:ilvl w:val="0"/>
+          <w:numId w:val="5"/>
+        </w:numPr>
+      </w:pPr>
+    </w:p>
+    <w:p>
+      <w:pPr>
+        <w:pStyle w:val="Paragraphedeliste"/>
+        <w:numPr>
+          <w:ilvl w:val="0"/>
+          <w:numId w:val="5"/>
+        </w:numPr>
+      </w:pPr>
+    </w:p>
+    <w:p>
+      <w:pPr>
+        <w:pStyle w:val="Paragraphedeliste"/>
+        <w:numPr>
+          <w:ilvl w:val="0"/>
+          <w:numId w:val="5"/>
+        </w:numPr>
+      </w:pPr>
+    </w:p>
+    <w:p>
+      <w:pPr>
+        <w:pStyle w:val="Paragraphedeliste"/>
+        <w:numPr>
+          <w:ilvl w:val="0"/>
+          <w:numId w:val="5"/>
+        </w:numPr>
+      </w:pPr>
+    </w:p>
+    <w:p>
+      <w:pPr>
+        <w:pStyle w:val="Paragraphedeliste"/>
+        <w:numPr>
+          <w:ilvl w:val="0"/>
+          <w:numId w:val="5"/>
+        </w:numPr>
+      </w:pPr>
+    </w:p>
+    <w:p>
+      <w:pPr>
+        <w:pStyle w:val="Paragraphedeliste"/>
+        <w:numPr>
+          <w:ilvl w:val="0"/>
+          <w:numId w:val="5"/>
+        </w:numPr>
+      </w:pPr>
+    </w:p>
+    <w:p>
+      <w:pPr>
+        <w:pStyle w:val="Paragraphedeliste"/>
+        <w:numPr>
+          <w:ilvl w:val="0"/>
+          <w:numId w:val="5"/>
+        </w:numPr>
+      </w:pPr>
+    </w:p>
+    <w:p>
+      <w:pPr>
+        <w:pStyle w:val="Paragraphedeliste"/>
+        <w:numPr>
+          <w:ilvl w:val="0"/>
+          <w:numId w:val="5"/>
+        </w:numPr>
+      </w:pPr>
+    </w:p>
+    <w:p>
+      <w:pPr>
+        <w:pStyle w:val="Paragraphedeliste"/>
+        <w:numPr>
+          <w:ilvl w:val="0"/>
+          <w:numId w:val="5"/>
+        </w:numPr>
+      </w:pPr>
+    </w:p>
+    <w:p>
+      <w:pPr>
+        <w:pStyle w:val="Paragraphedeliste"/>
+        <w:numPr>
+          <w:ilvl w:val="0"/>
+          <w:numId w:val="5"/>
+        </w:numPr>
+      </w:pPr>
+    </w:p>
+    <w:p>
+      <w:pPr>
+        <w:pStyle w:val="Paragraphedeliste"/>
+        <w:numPr>
+          <w:ilvl w:val="0"/>
+          <w:numId w:val="5"/>
+        </w:numPr>
+      </w:pPr>
+    </w:p>
+    <w:p>
+      <w:pPr>
+        <w:pStyle w:val="Paragraphedeliste"/>
+        <w:numPr>
+          <w:ilvl w:val="0"/>
+          <w:numId w:val="5"/>
+        </w:numPr>
+      </w:pPr>
+    </w:p>
+    <w:p>
+      <w:pPr>
+        <w:pStyle w:val="Paragraphedeliste"/>
+        <w:numPr>
+          <w:ilvl w:val="0"/>
+          <w:numId w:val="5"/>
+        </w:numPr>
+      </w:pPr>
+      <w:r>
+        <w:lastRenderedPageBreak/>
+        <w:t xml:space="preserve">Modification à faire dans ta console </w:t>
+      </w:r>
+      <w:proofErr w:type="spellStart"/>
+      <w:r>
+        <w:t>mysql</w:t>
+      </w:r>
+      <w:proofErr w:type="spellEnd"/>
+      <w:r>
+        <w:t xml:space="preserve"> pour résoudre le problème des dates </w:t>
+      </w:r>
+    </w:p>
+    <w:p>
+      <w:pPr>
+        <w:rPr>
+          <w:noProof/>
+        </w:rPr>
+      </w:pPr>
+      <w:r>
+        <w:rPr>
+          <w:noProof/>
+        </w:rPr>
+        <w:drawing>
+          <wp:inline distT="0" distB="0" distL="0" distR="0" wp14:anchorId="41C20A0F" wp14:editId="36A68F9B">
+            <wp:extent cx="5760720" cy="3000375"/>
+            <wp:effectExtent l="0" t="0" r="0" b="9525"/>
+            <wp:docPr id="11" name="Image 11"/>
+            <wp:cNvGraphicFramePr>
+              <a:graphicFrameLocks xmlns:a="http://schemas.openxmlformats.org/drawingml/2006/main" noChangeAspect="1"/>
+            </wp:cNvGraphicFramePr>
+            <a:graphic xmlns:a="http://schemas.openxmlformats.org/drawingml/2006/main">
+              <a:graphicData uri="http://schemas.openxmlformats.org/drawingml/2006/picture">
+                <pic:pic xmlns:pic="http://schemas.openxmlformats.org/drawingml/2006/picture">
+                  <pic:nvPicPr>
+                    <pic:cNvPr id="1" name=""/>
+                    <pic:cNvPicPr/>
+                  </pic:nvPicPr>
+                  <pic:blipFill>
+                    <a:blip r:embed="rId20"/>
+                    <a:stretch>
+                      <a:fillRect/>
+                    </a:stretch>
+                  </pic:blipFill>
+                  <pic:spPr>
+                    <a:xfrm>
+                      <a:off x="0" y="0"/>
+                      <a:ext cx="5760720" cy="3000375"/>
+                    </a:xfrm>
+                    <a:prstGeom prst="rect">
+                      <a:avLst/>
+                    </a:prstGeom>
+                  </pic:spPr>
+                </pic:pic>
+              </a:graphicData>
+            </a:graphic>
+          </wp:inline>
+        </w:drawing>
+      </w:r>
+    </w:p>
+    <w:p/>
+    <w:p>
+      <w:pPr>
+        <w:rPr>
+          <w:noProof/>
+        </w:rPr>
+      </w:pPr>
+    </w:p>
+    <w:p>
+      <w:r>
+        <w:t xml:space="preserve">Rajouter ce code dans votre url pour éviter les erreurs de conversion des dates entre MySQL </w:t>
+      </w:r>
+      <w:bookmarkStart w:id="0" w:name="_GoBack"/>
+      <w:bookmarkEnd w:id="0"/>
+      <w:r>
+        <w:t>et Eclipse</w:t>
+      </w:r>
+    </w:p>
+    <w:p>
+      <w:r>
+        <w:rPr>
+          <w:rFonts w:ascii="Consolas" w:hAnsi="Consolas" w:cs="Consolas"/>
+          <w:color w:val="2A00FF"/>
+          <w:sz w:val="20"/>
+          <w:szCs w:val="20"/>
+          <w:shd w:val="clear" w:color="auto" w:fill="E8F2FE"/>
+        </w:rPr>
+        <w:t>?</w:t>
+      </w:r>
+      <w:proofErr w:type="spellStart"/>
+      <w:r>
+        <w:rPr>
+          <w:rFonts w:ascii="Consolas" w:hAnsi="Consolas" w:cs="Consolas"/>
+          <w:color w:val="2A00FF"/>
+          <w:sz w:val="20"/>
+          <w:szCs w:val="20"/>
+          <w:shd w:val="clear" w:color="auto" w:fill="E8F2FE"/>
+        </w:rPr>
+        <w:t>useUnicode</w:t>
+      </w:r>
+      <w:proofErr w:type="spellEnd"/>
+      <w:r>
+        <w:rPr>
+          <w:rFonts w:ascii="Consolas" w:hAnsi="Consolas" w:cs="Consolas"/>
+          <w:color w:val="2A00FF"/>
+          <w:sz w:val="20"/>
+          <w:szCs w:val="20"/>
+          <w:shd w:val="clear" w:color="auto" w:fill="E8F2FE"/>
+        </w:rPr>
+        <w:t>=</w:t>
+      </w:r>
+      <w:proofErr w:type="spellStart"/>
+      <w:r>
+        <w:rPr>
+          <w:rFonts w:ascii="Consolas" w:hAnsi="Consolas" w:cs="Consolas"/>
+          <w:color w:val="2A00FF"/>
+          <w:sz w:val="20"/>
+          <w:szCs w:val="20"/>
+          <w:shd w:val="clear" w:color="auto" w:fill="E8F2FE"/>
+        </w:rPr>
+        <w:t>true</w:t>
+      </w:r>
+      <w:proofErr w:type="spellEnd"/>
+      <w:r>
+        <w:rPr>
+          <w:rFonts w:ascii="Consolas" w:hAnsi="Consolas" w:cs="Consolas"/>
+          <w:color w:val="2A00FF"/>
+          <w:sz w:val="20"/>
+          <w:szCs w:val="20"/>
+          <w:shd w:val="clear" w:color="auto" w:fill="E8F2FE"/>
+        </w:rPr>
+        <w:t xml:space="preserve"> &amp; </w:t>
+      </w:r>
+      <w:proofErr w:type="spellStart"/>
+      <w:r>
+        <w:rPr>
+          <w:rFonts w:ascii="Consolas" w:hAnsi="Consolas" w:cs="Consolas"/>
+          <w:color w:val="2A00FF"/>
+          <w:sz w:val="20"/>
+          <w:szCs w:val="20"/>
+          <w:shd w:val="clear" w:color="auto" w:fill="E8F2FE"/>
+        </w:rPr>
+        <w:t>useJDBCCompliantTimezoneShift</w:t>
+      </w:r>
+      <w:proofErr w:type="spellEnd"/>
+      <w:r>
+        <w:rPr>
+          <w:rFonts w:ascii="Consolas" w:hAnsi="Consolas" w:cs="Consolas"/>
+          <w:color w:val="2A00FF"/>
+          <w:sz w:val="20"/>
+          <w:szCs w:val="20"/>
+          <w:shd w:val="clear" w:color="auto" w:fill="E8F2FE"/>
+        </w:rPr>
+        <w:t>=</w:t>
+      </w:r>
+      <w:proofErr w:type="spellStart"/>
+      <w:r>
+        <w:rPr>
+          <w:rFonts w:ascii="Consolas" w:hAnsi="Consolas" w:cs="Consolas"/>
+          <w:color w:val="2A00FF"/>
+          <w:sz w:val="20"/>
+          <w:szCs w:val="20"/>
+          <w:shd w:val="clear" w:color="auto" w:fill="E8F2FE"/>
+        </w:rPr>
+        <w:t>true</w:t>
+      </w:r>
+      <w:proofErr w:type="spellEnd"/>
+      <w:r>
+        <w:rPr>
+          <w:rFonts w:ascii="Consolas" w:hAnsi="Consolas" w:cs="Consolas"/>
+          <w:color w:val="2A00FF"/>
+          <w:sz w:val="20"/>
+          <w:szCs w:val="20"/>
+          <w:shd w:val="clear" w:color="auto" w:fill="E8F2FE"/>
+        </w:rPr>
+        <w:t xml:space="preserve"> &amp; </w:t>
+      </w:r>
+      <w:proofErr w:type="spellStart"/>
+      <w:r>
+        <w:rPr>
+          <w:rFonts w:ascii="Consolas" w:hAnsi="Consolas" w:cs="Consolas"/>
+          <w:color w:val="2A00FF"/>
+          <w:sz w:val="20"/>
+          <w:szCs w:val="20"/>
+          <w:shd w:val="clear" w:color="auto" w:fill="E8F2FE"/>
+        </w:rPr>
+        <w:t>useLegacyDatetimeCode</w:t>
+      </w:r>
+      <w:proofErr w:type="spellEnd"/>
+      <w:r>
+        <w:rPr>
+          <w:rFonts w:ascii="Consolas" w:hAnsi="Consolas" w:cs="Consolas"/>
+          <w:color w:val="2A00FF"/>
+          <w:sz w:val="20"/>
+          <w:szCs w:val="20"/>
+          <w:shd w:val="clear" w:color="auto" w:fill="E8F2FE"/>
+        </w:rPr>
+        <w:t xml:space="preserve"> = false &amp; </w:t>
+      </w:r>
+      <w:proofErr w:type="spellStart"/>
+      <w:r>
+        <w:rPr>
+          <w:rFonts w:ascii="Consolas" w:hAnsi="Consolas" w:cs="Consolas"/>
+          <w:color w:val="2A00FF"/>
+          <w:sz w:val="20"/>
+          <w:szCs w:val="20"/>
+          <w:shd w:val="clear" w:color="auto" w:fill="E8F2FE"/>
+        </w:rPr>
+        <w:t>serverTimezone</w:t>
+      </w:r>
+      <w:proofErr w:type="spellEnd"/>
+      <w:r>
+        <w:rPr>
+          <w:rFonts w:ascii="Consolas" w:hAnsi="Consolas" w:cs="Consolas"/>
+          <w:color w:val="2A00FF"/>
+          <w:sz w:val="20"/>
+          <w:szCs w:val="20"/>
+          <w:shd w:val="clear" w:color="auto" w:fill="E8F2FE"/>
+        </w:rPr>
+        <w:t>=UTC</w:t>
+      </w:r>
+    </w:p>
     <w:sectPr>
       <w:pgSz w:w="11906" w:h="16838"/>
       <w:pgMar w:top="1417" w:right="1417" w:bottom="1417" w:left="1417" w:header="708" w:footer="708" w:gutter="0"/>
@@ -1033,6 +1363,119 @@
 <file path=word/numbering.xml><?xml version="1.0" encoding="utf-8"?>
 <w:numbering xmlns:wpc="http://schemas.microsoft.com/office/word/2010/wordprocessingCanvas" xmlns:cx="http://schemas.microsoft.com/office/drawing/2014/chartex" xmlns:cx1="http://schemas.microsoft.com/office/drawing/2015/9/8/chartex" xmlns:cx2="http://schemas.microsoft.com/office/drawing/2015/10/21/chartex" xmlns:cx3="http://schemas.microsoft.com/office/drawing/2016/5/9/chartex" xmlns:cx4="http://schemas.microsoft.com/office/drawing/2016/5/10/chartex" xmlns:cx5="http://schemas.microsoft.com/office/drawing/2016/5/11/chartex" xmlns:cx6="http://schemas.microsoft.com/office/drawing/2016/5/12/chartex" xmlns:cx7="http://schemas.microsoft.com/office/drawing/2016/5/13/chartex" xmlns:cx8="http://schemas.microsoft.com/office/drawing/2016/5/14/chartex" xmlns:mc="http://schemas.openxmlformats.org/markup-compatibility/2006" xmlns:aink="http://schemas.microsoft.com/office/drawing/2016/ink" xmlns:am3d="http://schemas.microsoft.com/office/drawing/2017/model3d" xmlns:o="urn:schemas-microsoft-com:office:office" xmlns:r="http://schemas.openxmlformats.org/officeDocument/2006/relationships" xmlns:m="http://schemas.openxmlformats.org/officeDocument/2006/math" xmlns:v="urn:schemas-microsoft-com:vml" xmlns:wp14="http://schemas.microsoft.com/office/word/2010/wordprocessingDrawing" xmlns:wp="http://schemas.openxmlformats.org/drawingml/2006/wordprocessingDrawing" xmlns:w10="urn:schemas-microsoft-com:office:word" xmlns:w="http://schemas.openxmlformats.org/wordprocessingml/2006/main" xmlns:w14="http://schemas.microsoft.com/office/word/2010/wordml" xmlns:w15="http://schemas.microsoft.com/office/word/2012/wordml" xmlns:w16cid="http://schemas.microsoft.com/office/word/2016/wordml/cid" xmlns:w16se="http://schemas.microsoft.com/office/word/2015/wordml/symex" xmlns:wpg="http://schemas.microsoft.com/office/word/2010/wordprocessingGroup" xmlns:wpi="http://schemas.microsoft.com/office/word/2010/wordprocessingInk" xmlns:wne="http://schemas.microsoft.com/office/word/2006/wordml" xmlns:wps="http://schemas.microsoft.com/office/word/2010/wordprocessingShape" mc:Ignorable="w14 w15 w16se w16cid wp14">
   <w:abstractNum w:abstractNumId="0" w15:restartNumberingAfterBreak="0">
+    <w:nsid w:val="1ACA79D2"/>
+    <w:multiLevelType w:val="hybridMultilevel"/>
+    <w:tmpl w:val="74C637EC"/>
+    <w:lvl w:ilvl="0" w:tplc="040C000D">
+      <w:start w:val="1"/>
+      <w:numFmt w:val="bullet"/>
+      <w:lvlText w:val=""/>
+      <w:lvlJc w:val="left"/>
+      <w:pPr>
+        <w:ind w:left="720" w:hanging="360"/>
+      </w:pPr>
+      <w:rPr>
+        <w:rFonts w:ascii="Wingdings" w:hAnsi="Wingdings" w:hint="default"/>
+      </w:rPr>
+    </w:lvl>
+    <w:lvl w:ilvl="1" w:tplc="040C0003" w:tentative="1">
+      <w:start w:val="1"/>
+      <w:numFmt w:val="bullet"/>
+      <w:lvlText w:val="o"/>
+      <w:lvlJc w:val="left"/>
+      <w:pPr>
+        <w:ind w:left="1440" w:hanging="360"/>
+      </w:pPr>
+      <w:rPr>
+        <w:rFonts w:ascii="Courier New" w:hAnsi="Courier New" w:cs="Courier New" w:hint="default"/>
+      </w:rPr>
+    </w:lvl>
+    <w:lvl w:ilvl="2" w:tplc="040C0005" w:tentative="1">
+      <w:start w:val="1"/>
+      <w:numFmt w:val="bullet"/>
+      <w:lvlText w:val=""/>
+      <w:lvlJc w:val="left"/>
+      <w:pPr>
+        <w:ind w:left="2160" w:hanging="360"/>
+      </w:pPr>
+      <w:rPr>
+        <w:rFonts w:ascii="Wingdings" w:hAnsi="Wingdings" w:hint="default"/>
+      </w:rPr>
+    </w:lvl>
+    <w:lvl w:ilvl="3" w:tplc="040C0001" w:tentative="1">
+      <w:start w:val="1"/>
+      <w:numFmt w:val="bullet"/>
+      <w:lvlText w:val=""/>
+      <w:lvlJc w:val="left"/>
+      <w:pPr>
+        <w:ind w:left="2880" w:hanging="360"/>
+      </w:pPr>
+      <w:rPr>
+        <w:rFonts w:ascii="Symbol" w:hAnsi="Symbol" w:hint="default"/>
+      </w:rPr>
+    </w:lvl>
+    <w:lvl w:ilvl="4" w:tplc="040C0003" w:tentative="1">
+      <w:start w:val="1"/>
+      <w:numFmt w:val="bullet"/>
+      <w:lvlText w:val="o"/>
+      <w:lvlJc w:val="left"/>
+      <w:pPr>
+        <w:ind w:left="3600" w:hanging="360"/>
+      </w:pPr>
+      <w:rPr>
+        <w:rFonts w:ascii="Courier New" w:hAnsi="Courier New" w:cs="Courier New" w:hint="default"/>
+      </w:rPr>
+    </w:lvl>
+    <w:lvl w:ilvl="5" w:tplc="040C0005" w:tentative="1">
+      <w:start w:val="1"/>
+      <w:numFmt w:val="bullet"/>
+      <w:lvlText w:val=""/>
+      <w:lvlJc w:val="left"/>
+      <w:pPr>
+        <w:ind w:left="4320" w:hanging="360"/>
+      </w:pPr>
+      <w:rPr>
+        <w:rFonts w:ascii="Wingdings" w:hAnsi="Wingdings" w:hint="default"/>
+      </w:rPr>
+    </w:lvl>
+    <w:lvl w:ilvl="6" w:tplc="040C0001" w:tentative="1">
+      <w:start w:val="1"/>
+      <w:numFmt w:val="bullet"/>
+      <w:lvlText w:val=""/>
+      <w:lvlJc w:val="left"/>
+      <w:pPr>
+        <w:ind w:left="5040" w:hanging="360"/>
+      </w:pPr>
+      <w:rPr>
+        <w:rFonts w:ascii="Symbol" w:hAnsi="Symbol" w:hint="default"/>
+      </w:rPr>
+    </w:lvl>
+    <w:lvl w:ilvl="7" w:tplc="040C0003" w:tentative="1">
+      <w:start w:val="1"/>
+      <w:numFmt w:val="bullet"/>
+      <w:lvlText w:val="o"/>
+      <w:lvlJc w:val="left"/>
+      <w:pPr>
+        <w:ind w:left="5760" w:hanging="360"/>
+      </w:pPr>
+      <w:rPr>
+        <w:rFonts w:ascii="Courier New" w:hAnsi="Courier New" w:cs="Courier New" w:hint="default"/>
+      </w:rPr>
+    </w:lvl>
+    <w:lvl w:ilvl="8" w:tplc="040C0005" w:tentative="1">
+      <w:start w:val="1"/>
+      <w:numFmt w:val="bullet"/>
+      <w:lvlText w:val=""/>
+      <w:lvlJc w:val="left"/>
+      <w:pPr>
+        <w:ind w:left="6480" w:hanging="360"/>
+      </w:pPr>
+      <w:rPr>
+        <w:rFonts w:ascii="Wingdings" w:hAnsi="Wingdings" w:hint="default"/>
+      </w:rPr>
+    </w:lvl>
+  </w:abstractNum>
+  <w:abstractNum w:abstractNumId="1" w15:restartNumberingAfterBreak="0">
     <w:nsid w:val="29001D59"/>
     <w:multiLevelType w:val="hybridMultilevel"/>
     <w:tmpl w:val="0A803928"/>
@@ -1145,7 +1588,7 @@
       </w:rPr>
     </w:lvl>
   </w:abstractNum>
-  <w:abstractNum w:abstractNumId="1" w15:restartNumberingAfterBreak="0">
+  <w:abstractNum w:abstractNumId="2" w15:restartNumberingAfterBreak="0">
     <w:nsid w:val="3F1E10DE"/>
     <w:multiLevelType w:val="hybridMultilevel"/>
     <w:tmpl w:val="9AAAFD96"/>
@@ -1231,7 +1674,120 @@
       </w:pPr>
     </w:lvl>
   </w:abstractNum>
-  <w:abstractNum w:abstractNumId="2" w15:restartNumberingAfterBreak="0">
+  <w:abstractNum w:abstractNumId="3" w15:restartNumberingAfterBreak="0">
+    <w:nsid w:val="4D7F4C5A"/>
+    <w:multiLevelType w:val="hybridMultilevel"/>
+    <w:tmpl w:val="B4F81868"/>
+    <w:lvl w:ilvl="0" w:tplc="040C000D">
+      <w:start w:val="1"/>
+      <w:numFmt w:val="bullet"/>
+      <w:lvlText w:val=""/>
+      <w:lvlJc w:val="left"/>
+      <w:pPr>
+        <w:ind w:left="1080" w:hanging="360"/>
+      </w:pPr>
+      <w:rPr>
+        <w:rFonts w:ascii="Wingdings" w:hAnsi="Wingdings" w:hint="default"/>
+      </w:rPr>
+    </w:lvl>
+    <w:lvl w:ilvl="1" w:tplc="040C0003" w:tentative="1">
+      <w:start w:val="1"/>
+      <w:numFmt w:val="bullet"/>
+      <w:lvlText w:val="o"/>
+      <w:lvlJc w:val="left"/>
+      <w:pPr>
+        <w:ind w:left="1800" w:hanging="360"/>
+      </w:pPr>
+      <w:rPr>
+        <w:rFonts w:ascii="Courier New" w:hAnsi="Courier New" w:cs="Courier New" w:hint="default"/>
+      </w:rPr>
+    </w:lvl>
+    <w:lvl w:ilvl="2" w:tplc="040C0005" w:tentative="1">
+      <w:start w:val="1"/>
+      <w:numFmt w:val="bullet"/>
+      <w:lvlText w:val=""/>
+      <w:lvlJc w:val="left"/>
+      <w:pPr>
+        <w:ind w:left="2520" w:hanging="360"/>
+      </w:pPr>
+      <w:rPr>
+        <w:rFonts w:ascii="Wingdings" w:hAnsi="Wingdings" w:hint="default"/>
+      </w:rPr>
+    </w:lvl>
+    <w:lvl w:ilvl="3" w:tplc="040C0001" w:tentative="1">
+      <w:start w:val="1"/>
+      <w:numFmt w:val="bullet"/>
+      <w:lvlText w:val=""/>
+      <w:lvlJc w:val="left"/>
+      <w:pPr>
+        <w:ind w:left="3240" w:hanging="360"/>
+      </w:pPr>
+      <w:rPr>
+        <w:rFonts w:ascii="Symbol" w:hAnsi="Symbol" w:hint="default"/>
+      </w:rPr>
+    </w:lvl>
+    <w:lvl w:ilvl="4" w:tplc="040C0003" w:tentative="1">
+      <w:start w:val="1"/>
+      <w:numFmt w:val="bullet"/>
+      <w:lvlText w:val="o"/>
+      <w:lvlJc w:val="left"/>
+      <w:pPr>
+        <w:ind w:left="3960" w:hanging="360"/>
+      </w:pPr>
+      <w:rPr>
+        <w:rFonts w:ascii="Courier New" w:hAnsi="Courier New" w:cs="Courier New" w:hint="default"/>
+      </w:rPr>
+    </w:lvl>
+    <w:lvl w:ilvl="5" w:tplc="040C0005" w:tentative="1">
+      <w:start w:val="1"/>
+      <w:numFmt w:val="bullet"/>
+      <w:lvlText w:val=""/>
+      <w:lvlJc w:val="left"/>
+      <w:pPr>
+        <w:ind w:left="4680" w:hanging="360"/>
+      </w:pPr>
+      <w:rPr>
+        <w:rFonts w:ascii="Wingdings" w:hAnsi="Wingdings" w:hint="default"/>
+      </w:rPr>
+    </w:lvl>
+    <w:lvl w:ilvl="6" w:tplc="040C0001" w:tentative="1">
+      <w:start w:val="1"/>
+      <w:numFmt w:val="bullet"/>
+      <w:lvlText w:val=""/>
+      <w:lvlJc w:val="left"/>
+      <w:pPr>
+        <w:ind w:left="5400" w:hanging="360"/>
+      </w:pPr>
+      <w:rPr>
+        <w:rFonts w:ascii="Symbol" w:hAnsi="Symbol" w:hint="default"/>
+      </w:rPr>
+    </w:lvl>
+    <w:lvl w:ilvl="7" w:tplc="040C0003" w:tentative="1">
+      <w:start w:val="1"/>
+      <w:numFmt w:val="bullet"/>
+      <w:lvlText w:val="o"/>
+      <w:lvlJc w:val="left"/>
+      <w:pPr>
+        <w:ind w:left="6120" w:hanging="360"/>
+      </w:pPr>
+      <w:rPr>
+        <w:rFonts w:ascii="Courier New" w:hAnsi="Courier New" w:cs="Courier New" w:hint="default"/>
+      </w:rPr>
+    </w:lvl>
+    <w:lvl w:ilvl="8" w:tplc="040C0005" w:tentative="1">
+      <w:start w:val="1"/>
+      <w:numFmt w:val="bullet"/>
+      <w:lvlText w:val=""/>
+      <w:lvlJc w:val="left"/>
+      <w:pPr>
+        <w:ind w:left="6840" w:hanging="360"/>
+      </w:pPr>
+      <w:rPr>
+        <w:rFonts w:ascii="Wingdings" w:hAnsi="Wingdings" w:hint="default"/>
+      </w:rPr>
+    </w:lvl>
+  </w:abstractNum>
+  <w:abstractNum w:abstractNumId="4" w15:restartNumberingAfterBreak="0">
     <w:nsid w:val="7D71246A"/>
     <w:multiLevelType w:val="hybridMultilevel"/>
     <w:tmpl w:val="0E2AC736"/>
@@ -1345,13 +1901,19 @@
     </w:lvl>
   </w:abstractNum>
   <w:num w:numId="1">
+    <w:abstractNumId w:val="2"/>
+  </w:num>
+  <w:num w:numId="2">
     <w:abstractNumId w:val="1"/>
   </w:num>
-  <w:num w:numId="2">
+  <w:num w:numId="3">
+    <w:abstractNumId w:val="4"/>
+  </w:num>
+  <w:num w:numId="4">
     <w:abstractNumId w:val="0"/>
   </w:num>
-  <w:num w:numId="3">
-    <w:abstractNumId w:val="2"/>
+  <w:num w:numId="5">
+    <w:abstractNumId w:val="3"/>
   </w:num>
 </w:numbering>
 </file>

</xml_diff>